<commit_message>
ordered subchap list in mian storyline
</commit_message>
<xml_diff>
--- a/主线/主线格式.docx
+++ b/主线/主线格式.docx
@@ -75,12 +75,11 @@
       </w:r>
       <w:r>
         <w:rPr>
-          <w:rFonts w:hint="eastAsia"/>
           <w:b/>
           <w:bCs/>
           <w:lang w:eastAsia="zh-CN"/>
         </w:rPr>
-        <w:t>5</w:t>
+        <w:t>4</w:t>
       </w:r>
       <w:r>
         <w:rPr>
@@ -128,25 +127,90 @@
       <w:r>
         <w:rPr>
           <w:rFonts w:hint="eastAsia"/>
-          <w:lang w:eastAsia="zh-CN"/>
-        </w:rPr>
-        <w:t>包含</w:t>
-      </w:r>
-      <w:r>
-        <w:rPr>
-          <w:rFonts w:hint="eastAsia"/>
           <w:b/>
           <w:bCs/>
           <w:lang w:eastAsia="zh-CN"/>
         </w:rPr>
-        <w:t>光夜选择</w:t>
-      </w:r>
-      <w:r>
-        <w:rPr>
-          <w:rFonts w:hint="eastAsia"/>
-          <w:lang w:eastAsia="zh-CN"/>
-        </w:rPr>
-        <w:t>的主线文件夹（如果没有，则不需要）</w:t>
+        <w:t>章节文件夹</w:t>
+      </w:r>
+      <w:r>
+        <w:rPr>
+          <w:rFonts w:hint="eastAsia"/>
+          <w:b/>
+          <w:bCs/>
+          <w:lang w:eastAsia="zh-CN"/>
+        </w:rPr>
+        <w:t>，</w:t>
+      </w:r>
+      <w:r>
+        <w:rPr>
+          <w:rFonts w:hint="eastAsia"/>
+          <w:lang w:eastAsia="zh-CN"/>
+        </w:rPr>
+        <w:t>名称</w:t>
+      </w:r>
+      <w:r>
+        <w:rPr>
+          <w:rFonts w:hint="eastAsia"/>
+          <w:lang w:eastAsia="zh-CN"/>
+        </w:rPr>
+        <w:t>改成“章节数</w:t>
+      </w:r>
+      <w:r>
+        <w:rPr>
+          <w:rFonts w:hint="eastAsia"/>
+          <w:lang w:eastAsia="zh-CN"/>
+        </w:rPr>
+        <w:t>-</w:t>
+      </w:r>
+      <w:r>
+        <w:rPr>
+          <w:rFonts w:hint="eastAsia"/>
+          <w:lang w:eastAsia="zh-CN"/>
+        </w:rPr>
+        <w:t>第</w:t>
+      </w:r>
+      <w:r>
+        <w:rPr>
+          <w:rFonts w:hint="eastAsia"/>
+          <w:lang w:eastAsia="zh-CN"/>
+        </w:rPr>
+        <w:t>x</w:t>
+      </w:r>
+      <w:r>
+        <w:rPr>
+          <w:rFonts w:hint="eastAsia"/>
+          <w:lang w:eastAsia="zh-CN"/>
+        </w:rPr>
+        <w:t>章”，例如“</w:t>
+      </w:r>
+      <w:r>
+        <w:rPr>
+          <w:rFonts w:hint="eastAsia"/>
+          <w:lang w:eastAsia="zh-CN"/>
+        </w:rPr>
+        <w:t>6-</w:t>
+      </w:r>
+      <w:r>
+        <w:rPr>
+          <w:rFonts w:hint="eastAsia"/>
+          <w:lang w:eastAsia="zh-CN"/>
+        </w:rPr>
+        <w:t>第六章”。新生章节数请使用</w:t>
+      </w:r>
+      <w:r>
+        <w:rPr>
+          <w:rFonts w:hint="eastAsia"/>
+          <w:lang w:eastAsia="zh-CN"/>
+        </w:rPr>
+        <w:t>18</w:t>
+      </w:r>
+      <w:r>
+        <w:rPr>
+          <w:rFonts w:hint="eastAsia"/>
+          <w:lang w:eastAsia="zh-CN"/>
+        </w:rPr>
+        <w:t>以上的数字。</w:t>
       </w:r>
     </w:p>
     <w:p>
@@ -157,7 +221,9 @@
           <w:numId w:val="7"/>
         </w:numPr>
         <w:spacing w:after="0" w:line="360" w:lineRule="auto"/>
-        <w:rPr>
+        <w:ind w:left="960"/>
+        <w:rPr>
+          <w:rFonts w:hint="eastAsia"/>
           <w:lang w:eastAsia="zh-CN"/>
         </w:rPr>
       </w:pPr>
@@ -168,14 +234,125 @@
           <w:bCs/>
           <w:lang w:eastAsia="zh-CN"/>
         </w:rPr>
-        <w:t>光夜结局</w:t>
-      </w:r>
-      <w:r>
-        <w:rPr>
-          <w:rFonts w:hint="eastAsia"/>
-          <w:lang w:eastAsia="zh-CN"/>
-        </w:rPr>
-        <w:t>的主线文件夹（如果没有，则不需要）</w:t>
+        <w:t>其他主线</w:t>
+      </w:r>
+      <w:r>
+        <w:rPr>
+          <w:rFonts w:hint="eastAsia"/>
+          <w:lang w:eastAsia="zh-CN"/>
+        </w:rPr>
+        <w:t>，</w:t>
+      </w:r>
+      <w:r>
+        <w:rPr>
+          <w:rFonts w:hint="eastAsia"/>
+          <w:lang w:eastAsia="zh-CN"/>
+        </w:rPr>
+        <w:t>包含</w:t>
+      </w:r>
+      <w:r>
+        <w:rPr>
+          <w:rFonts w:hint="eastAsia"/>
+          <w:lang w:eastAsia="zh-CN"/>
+        </w:rPr>
+        <w:t>光夜选择</w:t>
+      </w:r>
+      <w:r>
+        <w:rPr>
+          <w:rFonts w:hint="eastAsia"/>
+          <w:lang w:eastAsia="zh-CN"/>
+        </w:rPr>
+        <w:t>与</w:t>
+      </w:r>
+      <w:r>
+        <w:rPr>
+          <w:rFonts w:hint="eastAsia"/>
+          <w:lang w:eastAsia="zh-CN"/>
+        </w:rPr>
+        <w:t>普通主线</w:t>
+      </w:r>
+      <w:r>
+        <w:rPr>
+          <w:rFonts w:hint="eastAsia"/>
+          <w:lang w:eastAsia="zh-CN"/>
+        </w:rPr>
+        <w:t>的主线文件夹</w:t>
+      </w:r>
+    </w:p>
+    <w:p>
+      <w:pPr>
+        <w:pStyle w:val="ListParagraph"/>
+        <w:numPr>
+          <w:ilvl w:val="1"/>
+          <w:numId w:val="7"/>
+        </w:numPr>
+        <w:ind w:left="1680"/>
+        <w:rPr>
+          <w:lang w:eastAsia="zh-CN"/>
+        </w:rPr>
+      </w:pPr>
+      <w:r>
+        <w:rPr>
+          <w:rFonts w:hint="eastAsia"/>
+          <w:lang w:eastAsia="zh-CN"/>
+        </w:rPr>
+        <w:t>文件名使用章节</w:t>
+      </w:r>
+      <w:r>
+        <w:rPr>
+          <w:rFonts w:hint="eastAsia"/>
+          <w:lang w:eastAsia="zh-CN"/>
+        </w:rPr>
+        <w:t>-</w:t>
+      </w:r>
+      <w:r>
+        <w:rPr>
+          <w:rFonts w:hint="eastAsia"/>
+          <w:lang w:eastAsia="zh-CN"/>
+        </w:rPr>
+        <w:t>小节的形式，例如</w:t>
+      </w:r>
+      <w:r>
+        <w:rPr>
+          <w:rFonts w:hint="eastAsia"/>
+          <w:lang w:eastAsia="zh-CN"/>
+        </w:rPr>
+        <w:t>9</w:t>
+      </w:r>
+      <w:r>
+        <w:rPr>
+          <w:rFonts w:hint="eastAsia"/>
+          <w:lang w:eastAsia="zh-CN"/>
+        </w:rPr>
+        <w:t>章</w:t>
+      </w:r>
+      <w:r>
+        <w:rPr>
+          <w:rFonts w:hint="eastAsia"/>
+          <w:lang w:eastAsia="zh-CN"/>
+        </w:rPr>
+        <w:t>13</w:t>
+      </w:r>
+      <w:r>
+        <w:rPr>
+          <w:rFonts w:hint="eastAsia"/>
+          <w:lang w:eastAsia="zh-CN"/>
+        </w:rPr>
+        <w:t>节就是</w:t>
+      </w:r>
+      <w:r>
+        <w:rPr>
+          <w:rFonts w:hint="eastAsia"/>
+          <w:lang w:eastAsia="zh-CN"/>
+        </w:rPr>
+        <w:t>9-13</w:t>
+      </w:r>
+      <w:r>
+        <w:rPr>
+          <w:rFonts w:hint="eastAsia"/>
+          <w:lang w:eastAsia="zh-CN"/>
+        </w:rPr>
+        <w:t>，不要使用下划线或者破折号</w:t>
       </w:r>
     </w:p>
     <w:p>
@@ -186,6 +363,7 @@
           <w:numId w:val="7"/>
         </w:numPr>
         <w:spacing w:after="0" w:line="360" w:lineRule="auto"/>
+        <w:ind w:left="960"/>
         <w:rPr>
           <w:lang w:eastAsia="zh-CN"/>
         </w:rPr>
@@ -197,14 +375,14 @@
           <w:bCs/>
           <w:lang w:eastAsia="zh-CN"/>
         </w:rPr>
-        <w:t>幕后故事</w:t>
-      </w:r>
-      <w:r>
-        <w:rPr>
-          <w:rFonts w:hint="eastAsia"/>
-          <w:lang w:eastAsia="zh-CN"/>
-        </w:rPr>
-        <w:t>文件（如果没有，则不需要）</w:t>
+        <w:t>光夜结局</w:t>
+      </w:r>
+      <w:r>
+        <w:rPr>
+          <w:rFonts w:hint="eastAsia"/>
+          <w:lang w:eastAsia="zh-CN"/>
+        </w:rPr>
+        <w:t>的主线文件夹（如果没有，则不需要）</w:t>
       </w:r>
     </w:p>
     <w:p>
@@ -215,44 +393,17 @@
           <w:numId w:val="7"/>
         </w:numPr>
         <w:spacing w:after="0" w:line="360" w:lineRule="auto"/>
-        <w:rPr>
-          <w:lang w:eastAsia="zh-CN"/>
-        </w:rPr>
-      </w:pPr>
-      <w:r>
-        <w:rPr>
-          <w:rFonts w:hint="eastAsia"/>
-          <w:lang w:eastAsia="zh-CN"/>
-        </w:rPr>
-        <w:t>幕后故事中文件名称为章节</w:t>
-      </w:r>
-      <w:r>
-        <w:rPr>
-          <w:rFonts w:hint="eastAsia"/>
-          <w:lang w:eastAsia="zh-CN"/>
-        </w:rPr>
-        <w:t>-</w:t>
-      </w:r>
-      <w:r>
-        <w:rPr>
-          <w:rFonts w:hint="eastAsia"/>
-          <w:lang w:eastAsia="zh-CN"/>
-        </w:rPr>
-        <w:t>幕后故事名称，例如</w:t>
-      </w:r>
-      <w:r>
-        <w:rPr>
-          <w:rFonts w:hint="eastAsia"/>
-          <w:lang w:eastAsia="zh-CN"/>
-        </w:rPr>
-        <w:t>15-</w:t>
-      </w:r>
-      <w:r>
-        <w:rPr>
-          <w:rFonts w:hint="eastAsia"/>
-          <w:lang w:eastAsia="zh-CN"/>
-        </w:rPr>
-        <w:t>落难贵公子</w:t>
+        <w:ind w:left="1680"/>
+        <w:rPr>
+          <w:lang w:eastAsia="zh-CN"/>
+        </w:rPr>
+      </w:pPr>
+      <w:r>
+        <w:rPr>
+          <w:rFonts w:hint="eastAsia"/>
+          <w:lang w:eastAsia="zh-CN"/>
+        </w:rPr>
+        <w:t>将文件命名为“光”或者“夜”</w:t>
       </w:r>
     </w:p>
     <w:p>
@@ -263,17 +414,11 @@
           <w:numId w:val="7"/>
         </w:numPr>
         <w:spacing w:after="0" w:line="360" w:lineRule="auto"/>
-        <w:rPr>
-          <w:lang w:eastAsia="zh-CN"/>
-        </w:rPr>
-      </w:pPr>
-      <w:r>
-        <w:rPr>
-          <w:rFonts w:hint="eastAsia"/>
-          <w:lang w:eastAsia="zh-CN"/>
-        </w:rPr>
-        <w:t>其他</w:t>
-      </w:r>
+        <w:ind w:left="960"/>
+        <w:rPr>
+          <w:lang w:eastAsia="zh-CN"/>
+        </w:rPr>
+      </w:pPr>
       <w:r>
         <w:rPr>
           <w:rFonts w:hint="eastAsia"/>
@@ -281,7 +426,14 @@
           <w:bCs/>
           <w:lang w:eastAsia="zh-CN"/>
         </w:rPr>
-        <w:t>普通主线</w:t>
+        <w:t>幕后故事</w:t>
+      </w:r>
+      <w:r>
+        <w:rPr>
+          <w:rFonts w:hint="eastAsia"/>
+          <w:lang w:eastAsia="zh-CN"/>
+        </w:rPr>
+        <w:t>文件（如果没有，则不需要）</w:t>
       </w:r>
     </w:p>
     <w:p>
@@ -292,16 +444,17 @@
           <w:numId w:val="7"/>
         </w:numPr>
         <w:spacing w:after="0" w:line="360" w:lineRule="auto"/>
-        <w:rPr>
-          <w:lang w:eastAsia="zh-CN"/>
-        </w:rPr>
-      </w:pPr>
-      <w:r>
-        <w:rPr>
-          <w:rFonts w:hint="eastAsia"/>
-          <w:lang w:eastAsia="zh-CN"/>
-        </w:rPr>
-        <w:t>文件名使用章节</w:t>
+        <w:ind w:left="1680"/>
+        <w:rPr>
+          <w:lang w:eastAsia="zh-CN"/>
+        </w:rPr>
+      </w:pPr>
+      <w:r>
+        <w:rPr>
+          <w:rFonts w:hint="eastAsia"/>
+          <w:lang w:eastAsia="zh-CN"/>
+        </w:rPr>
+        <w:t>幕后故事中文件名称为章节</w:t>
       </w:r>
       <w:r>
         <w:rPr>
@@ -315,49 +468,21 @@
           <w:rFonts w:hint="eastAsia"/>
           <w:lang w:eastAsia="zh-CN"/>
         </w:rPr>
-        <w:t>小节的形式，例如</w:t>
-      </w:r>
-      <w:r>
-        <w:rPr>
-          <w:rFonts w:hint="eastAsia"/>
-          <w:lang w:eastAsia="zh-CN"/>
-        </w:rPr>
-        <w:t>9</w:t>
-      </w:r>
-      <w:r>
-        <w:rPr>
-          <w:rFonts w:hint="eastAsia"/>
-          <w:lang w:eastAsia="zh-CN"/>
-        </w:rPr>
-        <w:t>章</w:t>
-      </w:r>
-      <w:r>
-        <w:rPr>
-          <w:rFonts w:hint="eastAsia"/>
-          <w:lang w:eastAsia="zh-CN"/>
-        </w:rPr>
-        <w:t>13</w:t>
-      </w:r>
-      <w:r>
-        <w:rPr>
-          <w:rFonts w:hint="eastAsia"/>
-          <w:lang w:eastAsia="zh-CN"/>
-        </w:rPr>
-        <w:t>节就是</w:t>
-      </w:r>
-      <w:r>
-        <w:rPr>
-          <w:rFonts w:hint="eastAsia"/>
-          <w:lang w:eastAsia="zh-CN"/>
-        </w:rPr>
-        <w:t>9-13</w:t>
-      </w:r>
-      <w:r>
-        <w:rPr>
-          <w:rFonts w:hint="eastAsia"/>
-          <w:lang w:eastAsia="zh-CN"/>
-        </w:rPr>
-        <w:t>，不要使用下划线或者破折号</w:t>
+        <w:t>幕后故事名称，例如</w:t>
+      </w:r>
+      <w:r>
+        <w:rPr>
+          <w:rFonts w:hint="eastAsia"/>
+          <w:lang w:eastAsia="zh-CN"/>
+        </w:rPr>
+        <w:t>15-</w:t>
+      </w:r>
+      <w:r>
+        <w:rPr>
+          <w:rFonts w:hint="eastAsia"/>
+          <w:lang w:eastAsia="zh-CN"/>
+        </w:rPr>
+        <w:t>落难贵公子</w:t>
       </w:r>
     </w:p>
     <w:p>
@@ -368,6 +493,7 @@
           <w:numId w:val="7"/>
         </w:numPr>
         <w:spacing w:after="0" w:line="360" w:lineRule="auto"/>
+        <w:ind w:left="960"/>
         <w:rPr>
           <w:b/>
           <w:bCs/>
@@ -392,6 +518,7 @@
           <w:numId w:val="7"/>
         </w:numPr>
         <w:spacing w:after="0" w:line="360" w:lineRule="auto"/>
+        <w:ind w:left="1680"/>
         <w:rPr>
           <w:lang w:eastAsia="zh-CN"/>
         </w:rPr>
@@ -408,7 +535,7 @@
       <w:pPr>
         <w:pStyle w:val="ListParagraph"/>
         <w:spacing w:after="0" w:line="360" w:lineRule="auto"/>
-        <w:ind w:left="1800"/>
+        <w:ind w:left="2160"/>
         <w:rPr>
           <w:lang w:eastAsia="zh-CN"/>
         </w:rPr>
@@ -438,7 +565,7 @@
       <w:pPr>
         <w:pStyle w:val="ListParagraph"/>
         <w:spacing w:after="0" w:line="360" w:lineRule="auto"/>
-        <w:ind w:left="1800"/>
+        <w:ind w:left="2160"/>
         <w:rPr>
           <w:lang w:eastAsia="zh-CN"/>
         </w:rPr>
@@ -459,21 +586,56 @@
     </w:p>
     <w:p>
       <w:pPr>
-        <w:spacing w:after="0" w:line="360" w:lineRule="auto"/>
-        <w:rPr>
-          <w:lang w:eastAsia="zh-CN"/>
-        </w:rPr>
-      </w:pPr>
-      <w:r>
-        <w:rPr>
+        <w:pStyle w:val="ListParagraph"/>
+        <w:spacing w:after="0" w:line="360" w:lineRule="auto"/>
+        <w:ind w:left="2160"/>
+        <w:rPr>
+          <w:rFonts w:hint="eastAsia"/>
+          <w:lang w:eastAsia="zh-CN"/>
+        </w:rPr>
+      </w:pPr>
+      <w:r>
+        <w:rPr>
+          <w:rFonts w:hint="eastAsia"/>
+          <w:lang w:eastAsia="zh-CN"/>
+        </w:rPr>
+        <w:t>视频链接（纯</w:t>
+      </w:r>
+      <w:proofErr w:type="spellStart"/>
+      <w:r>
+        <w:rPr>
+          <w:rFonts w:hint="eastAsia"/>
+          <w:lang w:eastAsia="zh-CN"/>
+        </w:rPr>
+        <w:t>url</w:t>
+      </w:r>
+      <w:proofErr w:type="spellEnd"/>
+      <w:r>
+        <w:rPr>
+          <w:rFonts w:hint="eastAsia"/>
+          <w:lang w:eastAsia="zh-CN"/>
+        </w:rPr>
+        <w:t>）</w:t>
+      </w:r>
+    </w:p>
+    <w:p>
+      <w:pPr>
+        <w:spacing w:after="0" w:line="360" w:lineRule="auto"/>
+        <w:rPr>
+          <w:lang w:eastAsia="zh-CN"/>
+        </w:rPr>
+      </w:pPr>
+      <w:r>
+        <w:rPr>
+          <w:rFonts w:hint="eastAsia"/>
           <w:noProof/>
-          <w:lang w:eastAsia="zh-CN"/>
+          <w:lang w:val="zh-CN" w:eastAsia="zh-CN"/>
         </w:rPr>
         <w:drawing>
-          <wp:inline distT="0" distB="0" distL="0" distR="0" wp14:anchorId="6B7769C6" wp14:editId="2F6F888F">
-            <wp:extent cx="5943600" cy="3967701"/>
-            <wp:effectExtent l="0" t="0" r="0" b="0"/>
-            <wp:docPr id="81618444" name="Picture 1" descr="A screenshot of a computer&#10;&#10;Description automatically generated"/>
+          <wp:inline distT="0" distB="0" distL="0" distR="0" wp14:anchorId="6CA4CCF6" wp14:editId="18C83FCC">
+            <wp:extent cx="5924145" cy="2855940"/>
+            <wp:effectExtent l="0" t="0" r="0" b="1905"/>
+            <wp:docPr id="1521906489" name="Picture 1" descr="A screenshot of a computer&#10;&#10;Description automatically generated with medium confidence"/>
             <wp:cNvGraphicFramePr>
               <a:graphicFrameLocks xmlns:a="http://schemas.openxmlformats.org/drawingml/2006/main" noChangeAspect="1"/>
             </wp:cNvGraphicFramePr>
@@ -481,10 +643,10 @@
               <a:graphicData uri="http://schemas.openxmlformats.org/drawingml/2006/picture">
                 <pic:pic xmlns:pic="http://schemas.openxmlformats.org/drawingml/2006/picture">
                   <pic:nvPicPr>
-                    <pic:cNvPr id="81618444" name="Picture 1" descr="A screenshot of a computer&#10;&#10;Description automatically generated"/>
+                    <pic:cNvPr id="1521906489" name="Picture 1" descr="A screenshot of a computer&#10;&#10;Description automatically generated with medium confidence"/>
                     <pic:cNvPicPr/>
                   </pic:nvPicPr>
-                  <pic:blipFill rotWithShape="1">
+                  <pic:blipFill>
                     <a:blip r:embed="rId7">
                       <a:extLst>
                         <a:ext uri="{28A0092B-C50C-407E-A947-70E740481C1C}">
@@ -492,25 +654,18 @@
                         </a:ext>
                       </a:extLst>
                     </a:blip>
-                    <a:srcRect b="7596"/>
-                    <a:stretch/>
+                    <a:stretch>
+                      <a:fillRect/>
+                    </a:stretch>
                   </pic:blipFill>
-                  <pic:spPr bwMode="auto">
+                  <pic:spPr>
                     <a:xfrm>
                       <a:off x="0" y="0"/>
-                      <a:ext cx="5943600" cy="3967701"/>
+                      <a:ext cx="5981710" cy="2883691"/>
                     </a:xfrm>
                     <a:prstGeom prst="rect">
                       <a:avLst/>
                     </a:prstGeom>
-                    <a:ln>
-                      <a:noFill/>
-                    </a:ln>
-                    <a:extLst>
-                      <a:ext uri="{53640926-AAD7-44D8-BBD7-CCE9431645EC}">
-                        <a14:shadowObscured xmlns:a14="http://schemas.microsoft.com/office/drawing/2010/main"/>
-                      </a:ext>
-                    </a:extLst>
                   </pic:spPr>
                 </pic:pic>
               </a:graphicData>
@@ -521,6 +676,84 @@
     </w:p>
     <w:p>
       <w:pPr>
+        <w:spacing w:after="0" w:line="360" w:lineRule="auto"/>
+        <w:rPr>
+          <w:lang w:eastAsia="zh-CN"/>
+        </w:rPr>
+      </w:pPr>
+      <w:r>
+        <w:rPr>
+          <w:noProof/>
+          <w:lang w:val="zh-CN" w:eastAsia="zh-CN"/>
+        </w:rPr>
+        <w:lastRenderedPageBreak/>
+        <w:drawing>
+          <wp:anchor distT="0" distB="0" distL="114300" distR="114300" simplePos="0" relativeHeight="251658240" behindDoc="1" locked="0" layoutInCell="1" allowOverlap="1" wp14:anchorId="25106634" wp14:editId="580DBC88">
+            <wp:simplePos x="0" y="0"/>
+            <wp:positionH relativeFrom="column">
+              <wp:posOffset>-68580</wp:posOffset>
+            </wp:positionH>
+            <wp:positionV relativeFrom="paragraph">
+              <wp:posOffset>145415</wp:posOffset>
+            </wp:positionV>
+            <wp:extent cx="6044565" cy="2912110"/>
+            <wp:effectExtent l="0" t="0" r="635" b="0"/>
+            <wp:wrapTight wrapText="bothSides">
+              <wp:wrapPolygon edited="0">
+                <wp:start x="0" y="0"/>
+                <wp:lineTo x="0" y="21478"/>
+                <wp:lineTo x="21557" y="21478"/>
+                <wp:lineTo x="21557" y="0"/>
+                <wp:lineTo x="0" y="0"/>
+              </wp:wrapPolygon>
+            </wp:wrapTight>
+            <wp:docPr id="952392087" name="Picture 2" descr="A screenshot of a computer&#10;&#10;Description automatically generated with medium confidence"/>
+            <wp:cNvGraphicFramePr>
+              <a:graphicFrameLocks xmlns:a="http://schemas.openxmlformats.org/drawingml/2006/main" noChangeAspect="1"/>
+            </wp:cNvGraphicFramePr>
+            <a:graphic xmlns:a="http://schemas.openxmlformats.org/drawingml/2006/main">
+              <a:graphicData uri="http://schemas.openxmlformats.org/drawingml/2006/picture">
+                <pic:pic xmlns:pic="http://schemas.openxmlformats.org/drawingml/2006/picture">
+                  <pic:nvPicPr>
+                    <pic:cNvPr id="952392087" name="Picture 2" descr="A screenshot of a computer&#10;&#10;Description automatically generated with medium confidence"/>
+                    <pic:cNvPicPr/>
+                  </pic:nvPicPr>
+                  <pic:blipFill>
+                    <a:blip r:embed="rId8">
+                      <a:extLst>
+                        <a:ext uri="{28A0092B-C50C-407E-A947-70E740481C1C}">
+                          <a14:useLocalDpi xmlns:a14="http://schemas.microsoft.com/office/drawing/2010/main" val="0"/>
+                        </a:ext>
+                      </a:extLst>
+                    </a:blip>
+                    <a:stretch>
+                      <a:fillRect/>
+                    </a:stretch>
+                  </pic:blipFill>
+                  <pic:spPr>
+                    <a:xfrm>
+                      <a:off x="0" y="0"/>
+                      <a:ext cx="6044565" cy="2912110"/>
+                    </a:xfrm>
+                    <a:prstGeom prst="rect">
+                      <a:avLst/>
+                    </a:prstGeom>
+                  </pic:spPr>
+                </pic:pic>
+              </a:graphicData>
+            </a:graphic>
+            <wp14:sizeRelH relativeFrom="page">
+              <wp14:pctWidth>0</wp14:pctWidth>
+            </wp14:sizeRelH>
+            <wp14:sizeRelV relativeFrom="page">
+              <wp14:pctHeight>0</wp14:pctHeight>
+            </wp14:sizeRelV>
+          </wp:anchor>
+        </w:drawing>
+      </w:r>
+    </w:p>
+    <w:p>
+      <w:pPr>
         <w:numPr>
           <w:ilvl w:val="0"/>
           <w:numId w:val="2"/>
@@ -534,7 +767,6 @@
         <w:rPr>
           <w:lang w:eastAsia="zh-CN"/>
         </w:rPr>
-        <w:lastRenderedPageBreak/>
         <w:t>旁白需要使用人物对话的类型做出相同标示；旁白内容之间不需要多余的回车</w:t>
       </w:r>
     </w:p>
@@ -578,7 +810,7 @@
                     </pic:cNvPicPr>
                   </pic:nvPicPr>
                   <pic:blipFill>
-                    <a:blip r:embed="rId8"/>
+                    <a:blip r:embed="rId9"/>
                     <a:stretch>
                       <a:fillRect/>
                     </a:stretch>
@@ -607,15 +839,29 @@
     </w:p>
     <w:p>
       <w:pPr>
+        <w:spacing w:after="0" w:line="360" w:lineRule="auto"/>
+        <w:ind w:left="960"/>
+      </w:pPr>
+    </w:p>
+    <w:p>
+      <w:pPr>
+        <w:spacing w:after="0" w:line="360" w:lineRule="auto"/>
+      </w:pPr>
+    </w:p>
+    <w:p>
+      <w:pPr>
         <w:numPr>
           <w:ilvl w:val="1"/>
           <w:numId w:val="6"/>
         </w:numPr>
         <w:spacing w:after="0" w:line="360" w:lineRule="auto"/>
       </w:pPr>
-      <w:r>
+      <w:proofErr w:type="spellStart"/>
+      <w:r>
+        <w:lastRenderedPageBreak/>
         <w:t>修改后</w:t>
       </w:r>
+      <w:proofErr w:type="spellEnd"/>
     </w:p>
     <w:p>
       <w:pPr>
@@ -645,7 +891,7 @@
                     </pic:cNvPicPr>
                   </pic:nvPicPr>
                   <pic:blipFill>
-                    <a:blip r:embed="rId9"/>
+                    <a:blip r:embed="rId10"/>
                     <a:stretch>
                       <a:fillRect/>
                     </a:stretch>
@@ -674,6 +920,15 @@
     </w:p>
     <w:p>
       <w:pPr>
+        <w:spacing w:after="0" w:line="360" w:lineRule="auto"/>
+        <w:ind w:left="720"/>
+        <w:rPr>
+          <w:lang w:eastAsia="zh-CN"/>
+        </w:rPr>
+      </w:pPr>
+    </w:p>
+    <w:p>
+      <w:pPr>
         <w:numPr>
           <w:ilvl w:val="0"/>
           <w:numId w:val="2"/>
@@ -698,6 +953,15 @@
     </w:p>
     <w:p>
       <w:pPr>
+        <w:spacing w:after="0" w:line="360" w:lineRule="auto"/>
+        <w:ind w:left="720"/>
+        <w:rPr>
+          <w:lang w:eastAsia="zh-CN"/>
+        </w:rPr>
+      </w:pPr>
+    </w:p>
+    <w:p>
+      <w:pPr>
         <w:numPr>
           <w:ilvl w:val="0"/>
           <w:numId w:val="2"/>
@@ -750,7 +1014,6 @@
         <w:rPr>
           <w:noProof/>
         </w:rPr>
-        <w:lastRenderedPageBreak/>
         <w:drawing>
           <wp:inline distT="0" distB="0" distL="0" distR="0" wp14:anchorId="792980F9" wp14:editId="4845C2DF">
             <wp:extent cx="5263563" cy="3588443"/>
@@ -767,7 +1030,7 @@
                     </pic:cNvPicPr>
                   </pic:nvPicPr>
                   <pic:blipFill>
-                    <a:blip r:embed="rId10"/>
+                    <a:blip r:embed="rId11"/>
                     <a:stretch>
                       <a:fillRect/>
                     </a:stretch>
@@ -796,10 +1059,11 @@
     </w:p>
     <w:p>
       <w:pPr>
-        <w:numPr>
-          <w:ilvl w:val="0"/>
-          <w:numId w:val="1"/>
-        </w:numPr>
+        <w:spacing w:after="0" w:line="360" w:lineRule="auto"/>
+      </w:pPr>
+    </w:p>
+    <w:p>
+      <w:pPr>
         <w:spacing w:after="0" w:line="360" w:lineRule="auto"/>
       </w:pPr>
     </w:p>
@@ -818,6 +1082,7 @@
         <w:rPr>
           <w:lang w:eastAsia="zh-CN"/>
         </w:rPr>
+        <w:lastRenderedPageBreak/>
         <w:t>与对话无关的内容不要出现在文档内（比如</w:t>
       </w:r>
       <w:r>
@@ -899,7 +1164,7 @@
                     </pic:cNvPicPr>
                   </pic:nvPicPr>
                   <pic:blipFill rotWithShape="1">
-                    <a:blip r:embed="rId11"/>
+                    <a:blip r:embed="rId12"/>
                     <a:srcRect l="2877" t="21246"/>
                     <a:stretch/>
                   </pic:blipFill>
@@ -947,7 +1212,7 @@
                     </pic:cNvPicPr>
                   </pic:nvPicPr>
                   <pic:blipFill rotWithShape="1">
-                    <a:blip r:embed="rId12"/>
+                    <a:blip r:embed="rId13"/>
                     <a:srcRect l="4609" t="4295" b="8555"/>
                     <a:stretch/>
                   </pic:blipFill>
@@ -1052,7 +1317,7 @@
                     <pic:cNvPicPr/>
                   </pic:nvPicPr>
                   <pic:blipFill>
-                    <a:blip r:embed="rId13">
+                    <a:blip r:embed="rId14">
                       <a:extLst>
                         <a:ext uri="{28A0092B-C50C-407E-A947-70E740481C1C}">
                           <a14:useLocalDpi xmlns:a14="http://schemas.microsoft.com/office/drawing/2010/main" val="0"/>
@@ -1081,6 +1346,15 @@
     </w:p>
     <w:p>
       <w:pPr>
+        <w:spacing w:after="0" w:line="360" w:lineRule="auto"/>
+        <w:ind w:left="720"/>
+        <w:rPr>
+          <w:lang w:eastAsia="zh-CN"/>
+        </w:rPr>
+      </w:pPr>
+    </w:p>
+    <w:p>
+      <w:pPr>
         <w:numPr>
           <w:ilvl w:val="0"/>
           <w:numId w:val="2"/>
@@ -1094,7 +1368,6 @@
         <w:rPr>
           <w:lang w:eastAsia="zh-CN"/>
         </w:rPr>
-        <w:lastRenderedPageBreak/>
         <w:t>人物对话后面的冒号应该换行</w:t>
       </w:r>
     </w:p>
@@ -1146,7 +1419,7 @@
                     </pic:cNvPicPr>
                   </pic:nvPicPr>
                   <pic:blipFill rotWithShape="1">
-                    <a:blip r:embed="rId14"/>
+                    <a:blip r:embed="rId15"/>
                     <a:srcRect t="6265" b="61579"/>
                     <a:stretch/>
                   </pic:blipFill>
@@ -1224,7 +1497,7 @@
                     </pic:cNvPicPr>
                   </pic:nvPicPr>
                   <pic:blipFill rotWithShape="1">
-                    <a:blip r:embed="rId14"/>
+                    <a:blip r:embed="rId15"/>
                     <a:srcRect t="50494" b="3583"/>
                     <a:stretch/>
                   </pic:blipFill>
@@ -1257,7 +1530,180 @@
       <w:pPr>
         <w:pStyle w:val="ListParagraph"/>
         <w:spacing w:after="0" w:line="360" w:lineRule="auto"/>
-        <w:ind w:left="1080"/>
+        <w:rPr>
+          <w:lang w:eastAsia="zh-CN"/>
+        </w:rPr>
+      </w:pPr>
+    </w:p>
+    <w:p>
+      <w:pPr>
+        <w:pStyle w:val="ListParagraph"/>
+        <w:spacing w:after="0" w:line="360" w:lineRule="auto"/>
+        <w:rPr>
+          <w:lang w:eastAsia="zh-CN"/>
+        </w:rPr>
+      </w:pPr>
+    </w:p>
+    <w:p>
+      <w:pPr>
+        <w:pStyle w:val="ListParagraph"/>
+        <w:spacing w:after="0" w:line="360" w:lineRule="auto"/>
+        <w:rPr>
+          <w:lang w:eastAsia="zh-CN"/>
+        </w:rPr>
+      </w:pPr>
+    </w:p>
+    <w:p>
+      <w:pPr>
+        <w:pStyle w:val="ListParagraph"/>
+        <w:numPr>
+          <w:ilvl w:val="0"/>
+          <w:numId w:val="2"/>
+        </w:numPr>
+        <w:spacing w:after="0" w:line="360" w:lineRule="auto"/>
+        <w:rPr>
+          <w:lang w:eastAsia="zh-CN"/>
+        </w:rPr>
+      </w:pPr>
+      <w:r>
+        <w:rPr>
+          <w:rFonts w:hint="eastAsia"/>
+          <w:lang w:eastAsia="zh-CN"/>
+        </w:rPr>
+        <w:lastRenderedPageBreak/>
+        <w:t>如果出现</w:t>
+      </w:r>
+      <w:r>
+        <w:rPr>
+          <w:rFonts w:hint="eastAsia"/>
+          <w:lang w:eastAsia="zh-CN"/>
+        </w:rPr>
+        <w:t>查理苏的短信</w:t>
+      </w:r>
+      <w:r>
+        <w:rPr>
+          <w:rFonts w:hint="eastAsia"/>
+          <w:lang w:eastAsia="zh-CN"/>
+        </w:rPr>
+        <w:t>和我的短信</w:t>
+      </w:r>
+      <w:r>
+        <w:rPr>
+          <w:rFonts w:hint="eastAsia"/>
+          <w:lang w:eastAsia="zh-CN"/>
+        </w:rPr>
+        <w:t>就使用</w:t>
+      </w:r>
+      <w:r>
+        <w:rPr>
+          <w:rFonts w:hint="eastAsia"/>
+          <w:lang w:eastAsia="zh-CN"/>
+        </w:rPr>
+        <w:t>“</w:t>
+      </w:r>
+      <w:r>
+        <w:rPr>
+          <w:rFonts w:hint="eastAsia"/>
+          <w:lang w:eastAsia="zh-CN"/>
+        </w:rPr>
+        <w:t>查理苏短信</w:t>
+      </w:r>
+      <w:r>
+        <w:rPr>
+          <w:rFonts w:hint="eastAsia"/>
+          <w:lang w:eastAsia="zh-CN"/>
+        </w:rPr>
+        <w:t>”</w:t>
+      </w:r>
+      <w:r>
+        <w:rPr>
+          <w:rFonts w:hint="eastAsia"/>
+          <w:lang w:eastAsia="zh-CN"/>
+        </w:rPr>
+        <w:t xml:space="preserve"> </w:t>
+      </w:r>
+      <w:r>
+        <w:rPr>
+          <w:rFonts w:hint="eastAsia"/>
+          <w:lang w:eastAsia="zh-CN"/>
+        </w:rPr>
+        <w:t>和“</w:t>
+      </w:r>
+      <w:r>
+        <w:rPr>
+          <w:rFonts w:hint="eastAsia"/>
+          <w:lang w:eastAsia="zh-CN"/>
+        </w:rPr>
+        <w:t>我的短信</w:t>
+      </w:r>
+      <w:r>
+        <w:rPr>
+          <w:rFonts w:hint="eastAsia"/>
+          <w:lang w:eastAsia="zh-CN"/>
+        </w:rPr>
+        <w:t>”作为关键词。例子如下：</w:t>
+      </w:r>
+    </w:p>
+    <w:p>
+      <w:pPr>
+        <w:pStyle w:val="ListParagraph"/>
+        <w:spacing w:after="0" w:line="360" w:lineRule="auto"/>
+        <w:rPr>
+          <w:lang w:eastAsia="zh-CN"/>
+        </w:rPr>
+      </w:pPr>
+      <w:r>
+        <w:rPr>
+          <w:noProof/>
+          <w:lang w:eastAsia="zh-CN"/>
+        </w:rPr>
+        <w:drawing>
+          <wp:inline distT="0" distB="0" distL="0" distR="0" wp14:anchorId="158BA6A2" wp14:editId="25D70445">
+            <wp:extent cx="5459340" cy="1731010"/>
+            <wp:effectExtent l="0" t="0" r="1905" b="0"/>
+            <wp:docPr id="5253777" name="Picture 3" descr="A picture containing text, receipt, font, algebra&#10;&#10;Description automatically generated"/>
+            <wp:cNvGraphicFramePr>
+              <a:graphicFrameLocks xmlns:a="http://schemas.openxmlformats.org/drawingml/2006/main" noChangeAspect="1"/>
+            </wp:cNvGraphicFramePr>
+            <a:graphic xmlns:a="http://schemas.openxmlformats.org/drawingml/2006/main">
+              <a:graphicData uri="http://schemas.openxmlformats.org/drawingml/2006/picture">
+                <pic:pic xmlns:pic="http://schemas.openxmlformats.org/drawingml/2006/picture">
+                  <pic:nvPicPr>
+                    <pic:cNvPr id="5253777" name="Picture 3" descr="A picture containing text, receipt, font, algebra&#10;&#10;Description automatically generated"/>
+                    <pic:cNvPicPr/>
+                  </pic:nvPicPr>
+                  <pic:blipFill>
+                    <a:blip r:embed="rId16">
+                      <a:extLst>
+                        <a:ext uri="{28A0092B-C50C-407E-A947-70E740481C1C}">
+                          <a14:useLocalDpi xmlns:a14="http://schemas.microsoft.com/office/drawing/2010/main" val="0"/>
+                        </a:ext>
+                      </a:extLst>
+                    </a:blip>
+                    <a:stretch>
+                      <a:fillRect/>
+                    </a:stretch>
+                  </pic:blipFill>
+                  <pic:spPr>
+                    <a:xfrm>
+                      <a:off x="0" y="0"/>
+                      <a:ext cx="5508325" cy="1746542"/>
+                    </a:xfrm>
+                    <a:prstGeom prst="rect">
+                      <a:avLst/>
+                    </a:prstGeom>
+                  </pic:spPr>
+                </pic:pic>
+              </a:graphicData>
+            </a:graphic>
+          </wp:inline>
+        </w:drawing>
+      </w:r>
+    </w:p>
+    <w:p>
+      <w:pPr>
+        <w:spacing w:after="0" w:line="360" w:lineRule="auto"/>
+        <w:ind w:left="720"/>
         <w:rPr>
           <w:lang w:eastAsia="zh-CN"/>
         </w:rPr>
@@ -1428,7 +1874,7 @@
                     </pic:cNvPicPr>
                   </pic:nvPicPr>
                   <pic:blipFill rotWithShape="1">
-                    <a:blip r:embed="rId15"/>
+                    <a:blip r:embed="rId17"/>
                     <a:srcRect b="51754"/>
                     <a:stretch/>
                   </pic:blipFill>
@@ -1476,7 +1922,7 @@
                     </pic:cNvPicPr>
                   </pic:nvPicPr>
                   <pic:blipFill rotWithShape="1">
-                    <a:blip r:embed="rId16"/>
+                    <a:blip r:embed="rId18"/>
                     <a:srcRect l="2494" t="4290" b="15066"/>
                     <a:stretch/>
                   </pic:blipFill>
@@ -1553,7 +1999,7 @@
                     <pic:cNvPicPr/>
                   </pic:nvPicPr>
                   <pic:blipFill>
-                    <a:blip r:embed="rId17" cstate="print">
+                    <a:blip r:embed="rId19" cstate="print">
                       <a:extLst>
                         <a:ext uri="{28A0092B-C50C-407E-A947-70E740481C1C}">
                           <a14:useLocalDpi xmlns:a14="http://schemas.microsoft.com/office/drawing/2010/main" val="0"/>
@@ -1584,6 +2030,15 @@
     <w:p>
       <w:pPr>
         <w:pStyle w:val="ListParagraph"/>
+        <w:spacing w:after="0" w:line="360" w:lineRule="auto"/>
+        <w:rPr>
+          <w:lang w:eastAsia="zh-CN"/>
+        </w:rPr>
+      </w:pPr>
+    </w:p>
+    <w:p>
+      <w:pPr>
+        <w:pStyle w:val="ListParagraph"/>
         <w:numPr>
           <w:ilvl w:val="0"/>
           <w:numId w:val="2"/>
@@ -1668,7 +2123,7 @@
                     <pic:cNvPicPr/>
                   </pic:nvPicPr>
                   <pic:blipFill>
-                    <a:blip r:embed="rId18">
+                    <a:blip r:embed="rId20">
                       <a:extLst>
                         <a:ext uri="{28A0092B-C50C-407E-A947-70E740481C1C}">
                           <a14:useLocalDpi xmlns:a14="http://schemas.microsoft.com/office/drawing/2010/main" val="0"/>
@@ -1999,7 +2454,7 @@
       <w:lvlText w:val="-"/>
       <w:lvlJc w:val="left"/>
       <w:pPr>
-        <w:ind w:left="1080" w:hanging="360"/>
+        <w:ind w:left="600" w:hanging="360"/>
       </w:pPr>
       <w:rPr>
         <w:rFonts w:ascii="Cambria" w:eastAsiaTheme="minorEastAsia" w:hAnsi="Cambria" w:cstheme="minorBidi" w:hint="default"/>
@@ -2011,7 +2466,7 @@
       <w:lvlText w:val="o"/>
       <w:lvlJc w:val="left"/>
       <w:pPr>
-        <w:ind w:left="1800" w:hanging="360"/>
+        <w:ind w:left="1320" w:hanging="360"/>
       </w:pPr>
       <w:rPr>
         <w:rFonts w:ascii="Courier New" w:hAnsi="Courier New" w:cs="Courier New" w:hint="default"/>
@@ -2023,7 +2478,7 @@
       <w:lvlText w:val=""/>
       <w:lvlJc w:val="left"/>
       <w:pPr>
-        <w:ind w:left="2520" w:hanging="360"/>
+        <w:ind w:left="2040" w:hanging="360"/>
       </w:pPr>
       <w:rPr>
         <w:rFonts w:ascii="Wingdings" w:hAnsi="Wingdings" w:hint="default"/>
@@ -2035,7 +2490,7 @@
       <w:lvlText w:val=""/>
       <w:lvlJc w:val="left"/>
       <w:pPr>
-        <w:ind w:left="3240" w:hanging="360"/>
+        <w:ind w:left="2760" w:hanging="360"/>
       </w:pPr>
       <w:rPr>
         <w:rFonts w:ascii="Symbol" w:hAnsi="Symbol" w:hint="default"/>
@@ -2047,7 +2502,7 @@
       <w:lvlText w:val="o"/>
       <w:lvlJc w:val="left"/>
       <w:pPr>
-        <w:ind w:left="3960" w:hanging="360"/>
+        <w:ind w:left="3480" w:hanging="360"/>
       </w:pPr>
       <w:rPr>
         <w:rFonts w:ascii="Courier New" w:hAnsi="Courier New" w:cs="Courier New" w:hint="default"/>
@@ -2059,7 +2514,7 @@
       <w:lvlText w:val=""/>
       <w:lvlJc w:val="left"/>
       <w:pPr>
-        <w:ind w:left="4680" w:hanging="360"/>
+        <w:ind w:left="4200" w:hanging="360"/>
       </w:pPr>
       <w:rPr>
         <w:rFonts w:ascii="Wingdings" w:hAnsi="Wingdings" w:hint="default"/>
@@ -2071,7 +2526,7 @@
       <w:lvlText w:val=""/>
       <w:lvlJc w:val="left"/>
       <w:pPr>
-        <w:ind w:left="5400" w:hanging="360"/>
+        <w:ind w:left="4920" w:hanging="360"/>
       </w:pPr>
       <w:rPr>
         <w:rFonts w:ascii="Symbol" w:hAnsi="Symbol" w:hint="default"/>
@@ -2083,7 +2538,7 @@
       <w:lvlText w:val="o"/>
       <w:lvlJc w:val="left"/>
       <w:pPr>
-        <w:ind w:left="6120" w:hanging="360"/>
+        <w:ind w:left="5640" w:hanging="360"/>
       </w:pPr>
       <w:rPr>
         <w:rFonts w:ascii="Courier New" w:hAnsi="Courier New" w:cs="Courier New" w:hint="default"/>
@@ -2095,7 +2550,7 @@
       <w:lvlText w:val=""/>
       <w:lvlJc w:val="left"/>
       <w:pPr>
-        <w:ind w:left="6840" w:hanging="360"/>
+        <w:ind w:left="6360" w:hanging="360"/>
       </w:pPr>
       <w:rPr>
         <w:rFonts w:ascii="Wingdings" w:hAnsi="Wingdings" w:hint="default"/>
@@ -2595,7 +3050,6 @@
   <w:style w:type="character" w:default="1" w:styleId="DefaultParagraphFont">
     <w:name w:val="Default Paragraph Font"/>
     <w:uiPriority w:val="1"/>
-    <w:semiHidden/>
     <w:unhideWhenUsed/>
   </w:style>
   <w:style w:type="table" w:default="1" w:styleId="TableNormal">

</xml_diff>